<commit_message>
Change Followers to the following
</commit_message>
<xml_diff>
--- a/Requirements/3_logged_user_timeline_posts_from_followers_and_his_own_posts.docx
+++ b/Requirements/3_logged_user_timeline_posts_from_followers_and_his_own_posts.docx
@@ -58,7 +58,6 @@
               <w:keepNext w:val="false"/>
               <w:keepLines w:val="false"/>
               <w:widowControl w:val="false"/>
-              <w:pBdr/>
               <w:shd w:val="clear" w:fill="auto"/>
               <w:spacing w:lineRule="auto" w:line="240" w:before="0" w:after="0"/>
               <w:ind w:left="0" w:right="0" w:hanging="0"/>
@@ -92,7 +91,6 @@
             <w:pPr>
               <w:pStyle w:val="Normal"/>
               <w:widowControl w:val="false"/>
-              <w:pBdr/>
               <w:shd w:val="clear" w:fill="auto"/>
               <w:spacing w:lineRule="auto" w:line="240" w:before="0" w:after="0"/>
               <w:ind w:left="0" w:right="0" w:hanging="0"/>
@@ -100,6 +98,8 @@
               <w:rPr>
                 <w:rFonts w:ascii="Helvetica;Arial;sans-serif" w:hAnsi="Helvetica;Arial;sans-serif"/>
                 <w:b w:val="false"/>
+                <w:b w:val="false"/>
+                <w:i w:val="false"/>
                 <w:i w:val="false"/>
                 <w:caps w:val="false"/>
                 <w:smallCaps w:val="false"/>
@@ -145,7 +145,6 @@
               <w:keepNext w:val="false"/>
               <w:keepLines w:val="false"/>
               <w:widowControl w:val="false"/>
-              <w:pBdr/>
               <w:shd w:val="clear" w:fill="auto"/>
               <w:spacing w:lineRule="auto" w:line="240" w:before="0" w:after="0"/>
               <w:ind w:left="0" w:right="0" w:hanging="0"/>
@@ -177,7 +176,6 @@
               <w:keepNext w:val="false"/>
               <w:keepLines w:val="false"/>
               <w:widowControl w:val="false"/>
-              <w:pBdr/>
               <w:shd w:val="clear" w:fill="auto"/>
               <w:spacing w:lineRule="auto" w:line="240" w:before="0" w:after="0"/>
               <w:ind w:left="0" w:right="0" w:hanging="0"/>
@@ -337,11 +335,17 @@
             </w:pPr>
             <w:r>
               <w:rPr/>
-              <w:t xml:space="preserve">Description: </w:t>
-            </w:r>
-            <w:r>
-              <w:rPr/>
-              <w:t>Firstly user has to log in into MicroBlog. Next user goes to the timeline and is able to see the selected posts from the “Followers” and own posts.</w:t>
+              <w:t>Description: Firstly user has to log in into MicroBlog. Next user goes to the timeline and is able to see the selected posts from the “</w:t>
+            </w:r>
+            <w:bookmarkStart w:id="0" w:name="__DdeLink__92_789645141"/>
+            <w:r>
+              <w:rPr/>
+              <w:t>Following</w:t>
+            </w:r>
+            <w:bookmarkEnd w:id="0"/>
+            <w:r>
+              <w:rPr/>
+              <w:t>” and own posts.</w:t>
             </w:r>
           </w:p>
         </w:tc>
@@ -370,11 +374,7 @@
             </w:pPr>
             <w:r>
               <w:rPr/>
-              <w:t xml:space="preserve">The initial conditions: </w:t>
-            </w:r>
-            <w:r>
-              <w:rPr/>
-              <w:t>User has to have account and has to be logged to follow users and also see their posts.</w:t>
+              <w:t>The initial conditions: User has to have account and has to be logged to follow users and also see their posts.</w:t>
             </w:r>
           </w:p>
         </w:tc>
@@ -403,11 +403,15 @@
             </w:pPr>
             <w:r>
               <w:rPr/>
-              <w:t xml:space="preserve">Acceptance criteria: </w:t>
-            </w:r>
-            <w:r>
-              <w:rPr/>
-              <w:t>Logged user see “Followers” posts and own posts.</w:t>
+              <w:t>Acceptance criteria: Logged user see “</w:t>
+            </w:r>
+            <w:r>
+              <w:rPr/>
+              <w:t>Following</w:t>
+            </w:r>
+            <w:r>
+              <w:rPr/>
+              <w:t>” posts and own posts.</w:t>
             </w:r>
           </w:p>
         </w:tc>
@@ -433,7 +437,6 @@
               <w:keepNext w:val="false"/>
               <w:keepLines w:val="false"/>
               <w:widowControl w:val="false"/>
-              <w:pBdr/>
               <w:shd w:val="clear" w:fill="auto"/>
               <w:spacing w:lineRule="auto" w:line="240" w:before="0" w:after="0"/>
               <w:ind w:left="0" w:right="0" w:hanging="0"/>
@@ -449,7 +452,6 @@
             <w:pPr>
               <w:pStyle w:val="Normal"/>
               <w:widowControl w:val="false"/>
-              <w:pBdr/>
               <w:shd w:val="clear" w:fill="auto"/>
               <w:spacing w:lineRule="auto" w:line="240" w:before="0" w:after="0"/>
               <w:ind w:left="0" w:right="0" w:hanging="0"/>
@@ -465,7 +467,6 @@
             <w:pPr>
               <w:pStyle w:val="Normal"/>
               <w:widowControl w:val="false"/>
-              <w:pBdr/>
               <w:shd w:val="clear" w:fill="auto"/>
               <w:spacing w:lineRule="auto" w:line="240" w:before="0" w:after="0"/>
               <w:ind w:left="0" w:right="0" w:hanging="0"/>
@@ -481,7 +482,6 @@
             <w:pPr>
               <w:pStyle w:val="Normal"/>
               <w:widowControl w:val="false"/>
-              <w:pBdr/>
               <w:shd w:val="clear" w:fill="auto"/>
               <w:spacing w:lineRule="auto" w:line="240" w:before="0" w:after="0"/>
               <w:ind w:left="0" w:right="0" w:hanging="0"/>
@@ -490,7 +490,15 @@
             </w:pPr>
             <w:r>
               <w:rPr/>
-              <w:t>3. User see the “Followers” posts and own posts.</w:t>
+              <w:t>3. User see the “</w:t>
+            </w:r>
+            <w:r>
+              <w:rPr/>
+              <w:t>Following</w:t>
+            </w:r>
+            <w:r>
+              <w:rPr/>
+              <w:t>” posts and own posts.</w:t>
             </w:r>
           </w:p>
         </w:tc>
@@ -516,7 +524,6 @@
               <w:keepNext w:val="false"/>
               <w:keepLines w:val="false"/>
               <w:widowControl w:val="false"/>
-              <w:pBdr/>
               <w:shd w:val="clear" w:fill="auto"/>
               <w:spacing w:lineRule="auto" w:line="240" w:before="0" w:after="0"/>
               <w:ind w:left="0" w:right="0" w:hanging="0"/>
@@ -532,7 +539,6 @@
             <w:pPr>
               <w:pStyle w:val="Normal"/>
               <w:widowControl w:val="false"/>
-              <w:pBdr/>
               <w:shd w:val="clear" w:fill="auto"/>
               <w:spacing w:lineRule="auto" w:line="240" w:before="0" w:after="0"/>
               <w:ind w:left="0" w:right="0" w:hanging="0"/>
@@ -545,7 +551,15 @@
             </w:r>
             <w:r>
               <w:rPr/>
-              <w:t>1. If user does not have any “Followers”, he will see only his own posts.</w:t>
+              <w:t>1. If user does not have any “</w:t>
+            </w:r>
+            <w:r>
+              <w:rPr/>
+              <w:t>Following</w:t>
+            </w:r>
+            <w:r>
+              <w:rPr/>
+              <w:t>”, he will see only his own posts.</w:t>
             </w:r>
           </w:p>
         </w:tc>
@@ -579,7 +593,6 @@
     <w:rPrDefault>
       <w:rPr>
         <w:rFonts w:ascii="Arial" w:hAnsi="Arial" w:eastAsia="Arial" w:cs="Arial"/>
-        <w:sz w:val="22"/>
         <w:szCs w:val="22"/>
         <w:lang w:val="en" w:eastAsia="zh-CN" w:bidi="hi-IN"/>
       </w:rPr>
@@ -593,7 +606,9 @@
     <w:qFormat/>
     <w:pPr>
       <w:widowControl w:val="false"/>
+      <w:bidi w:val="0"/>
       <w:spacing w:lineRule="auto" w:line="276"/>
+      <w:jc w:val="left"/>
     </w:pPr>
     <w:rPr>
       <w:rFonts w:ascii="Arial" w:hAnsi="Arial" w:eastAsia="Arial" w:cs="Arial"/>
@@ -606,99 +621,119 @@
   </w:style>
   <w:style w:type="paragraph" w:styleId="Heading1">
     <w:name w:val="Heading 1"/>
-    <w:basedOn w:val="Normal1"/>
     <w:next w:val="Normal"/>
     <w:qFormat/>
     <w:pPr>
       <w:keepNext w:val="true"/>
       <w:keepLines/>
+      <w:widowControl w:val="false"/>
       <w:spacing w:lineRule="auto" w:line="240" w:before="400" w:after="120"/>
     </w:pPr>
     <w:rPr>
+      <w:rFonts w:ascii="Arial" w:hAnsi="Arial" w:eastAsia="Arial" w:cs="Arial"/>
+      <w:color w:val="auto"/>
+      <w:kern w:val="0"/>
       <w:sz w:val="40"/>
       <w:szCs w:val="40"/>
+      <w:lang w:val="en" w:eastAsia="zh-CN" w:bidi="hi-IN"/>
     </w:rPr>
   </w:style>
   <w:style w:type="paragraph" w:styleId="Heading2">
     <w:name w:val="Heading 2"/>
-    <w:basedOn w:val="Normal1"/>
     <w:next w:val="Normal"/>
     <w:qFormat/>
     <w:pPr>
       <w:keepNext w:val="true"/>
       <w:keepLines/>
+      <w:widowControl w:val="false"/>
       <w:spacing w:lineRule="auto" w:line="240" w:before="360" w:after="120"/>
     </w:pPr>
     <w:rPr>
+      <w:rFonts w:ascii="Arial" w:hAnsi="Arial" w:eastAsia="Arial" w:cs="Arial"/>
       <w:b w:val="false"/>
+      <w:color w:val="auto"/>
+      <w:kern w:val="0"/>
       <w:sz w:val="32"/>
       <w:szCs w:val="32"/>
+      <w:lang w:val="en" w:eastAsia="zh-CN" w:bidi="hi-IN"/>
     </w:rPr>
   </w:style>
   <w:style w:type="paragraph" w:styleId="Heading3">
     <w:name w:val="Heading 3"/>
-    <w:basedOn w:val="Normal1"/>
     <w:next w:val="Normal"/>
     <w:qFormat/>
     <w:pPr>
       <w:keepNext w:val="true"/>
       <w:keepLines/>
+      <w:widowControl w:val="false"/>
       <w:spacing w:lineRule="auto" w:line="240" w:before="320" w:after="80"/>
     </w:pPr>
     <w:rPr>
+      <w:rFonts w:ascii="Arial" w:hAnsi="Arial" w:eastAsia="Arial" w:cs="Arial"/>
       <w:b w:val="false"/>
       <w:color w:val="434343"/>
+      <w:kern w:val="0"/>
       <w:sz w:val="28"/>
       <w:szCs w:val="28"/>
+      <w:lang w:val="en" w:eastAsia="zh-CN" w:bidi="hi-IN"/>
     </w:rPr>
   </w:style>
   <w:style w:type="paragraph" w:styleId="Heading4">
     <w:name w:val="Heading 4"/>
-    <w:basedOn w:val="Normal1"/>
     <w:next w:val="Normal"/>
     <w:qFormat/>
     <w:pPr>
       <w:keepNext w:val="true"/>
       <w:keepLines/>
+      <w:widowControl w:val="false"/>
       <w:spacing w:lineRule="auto" w:line="240" w:before="280" w:after="80"/>
     </w:pPr>
     <w:rPr>
+      <w:rFonts w:ascii="Arial" w:hAnsi="Arial" w:eastAsia="Arial" w:cs="Arial"/>
       <w:color w:val="666666"/>
+      <w:kern w:val="0"/>
       <w:sz w:val="24"/>
       <w:szCs w:val="24"/>
+      <w:lang w:val="en" w:eastAsia="zh-CN" w:bidi="hi-IN"/>
     </w:rPr>
   </w:style>
   <w:style w:type="paragraph" w:styleId="Heading5">
     <w:name w:val="Heading 5"/>
-    <w:basedOn w:val="Normal1"/>
     <w:next w:val="Normal"/>
     <w:qFormat/>
     <w:pPr>
       <w:keepNext w:val="true"/>
       <w:keepLines/>
+      <w:widowControl w:val="false"/>
       <w:spacing w:lineRule="auto" w:line="240" w:before="240" w:after="80"/>
     </w:pPr>
     <w:rPr>
+      <w:rFonts w:ascii="Arial" w:hAnsi="Arial" w:eastAsia="Arial" w:cs="Arial"/>
       <w:color w:val="666666"/>
+      <w:kern w:val="0"/>
       <w:sz w:val="22"/>
       <w:szCs w:val="22"/>
+      <w:lang w:val="en" w:eastAsia="zh-CN" w:bidi="hi-IN"/>
     </w:rPr>
   </w:style>
   <w:style w:type="paragraph" w:styleId="Heading6">
     <w:name w:val="Heading 6"/>
-    <w:basedOn w:val="Normal1"/>
     <w:next w:val="Normal"/>
     <w:qFormat/>
     <w:pPr>
       <w:keepNext w:val="true"/>
       <w:keepLines/>
+      <w:widowControl w:val="false"/>
       <w:spacing w:lineRule="auto" w:line="240" w:before="240" w:after="80"/>
     </w:pPr>
     <w:rPr>
+      <w:rFonts w:ascii="Arial" w:hAnsi="Arial" w:eastAsia="Arial" w:cs="Arial"/>
       <w:i/>
       <w:color w:val="666666"/>
+      <w:kern w:val="0"/>
       <w:sz w:val="22"/>
       <w:szCs w:val="22"/>
+      <w:lang w:val="en" w:eastAsia="zh-CN" w:bidi="hi-IN"/>
     </w:rPr>
   </w:style>
   <w:style w:type="paragraph" w:styleId="Heading">
@@ -759,7 +794,7 @@
       <w:rFonts w:cs="Lohit Devanagari"/>
     </w:rPr>
   </w:style>
-  <w:style w:type="paragraph" w:styleId="Normal1" w:default="1">
+  <w:style w:type="paragraph" w:styleId="LOnormal" w:default="1">
     <w:name w:val="LO-normal"/>
     <w:qFormat/>
     <w:pPr>
@@ -778,7 +813,7 @@
   </w:style>
   <w:style w:type="paragraph" w:styleId="Title">
     <w:name w:val="Title"/>
-    <w:basedOn w:val="Normal1"/>
+    <w:basedOn w:val="LOnormal"/>
     <w:next w:val="Normal"/>
     <w:qFormat/>
     <w:pPr>
@@ -793,7 +828,7 @@
   </w:style>
   <w:style w:type="paragraph" w:styleId="Subtitle">
     <w:name w:val="Subtitle"/>
-    <w:basedOn w:val="Normal1"/>
+    <w:basedOn w:val="LOnormal"/>
     <w:next w:val="Normal"/>
     <w:qFormat/>
     <w:pPr>

</xml_diff>